<commit_message>
Much more professional flowcharts :D
</commit_message>
<xml_diff>
--- a/Design.docx
+++ b/Design.docx
@@ -29,7 +29,7 @@
     <w:p>
       <w:pPr>
         <w:rPr>
-          <w:color w:val="4472C4" w:themeColor="accent5"/>
+          <w:color w:val="4472C4"/>
           <w:sz w:val="28"/>
           <w:highlight w:val="none"/>
         </w:rPr>
@@ -49,11 +49,12 @@
           <w:highlight w:val="none"/>
         </w:rPr>
       </w:r>
+      <w:r/>
     </w:p>
     <w:p>
       <w:pPr>
         <w:rPr>
-          <w:color w:val="000000" w:themeColor="text1"/>
+          <w:color w:val="000000"/>
           <w:sz w:val="22"/>
           <w:highlight w:val="none"/>
         </w:rPr>
@@ -73,11 +74,12 @@
           <w:highlight w:val="none"/>
         </w:rPr>
       </w:r>
+      <w:r/>
     </w:p>
     <w:p>
       <w:pPr>
         <w:rPr>
-          <w:color w:val="000000" w:themeColor="text1"/>
+          <w:color w:val="000000"/>
           <w:sz w:val="22"/>
           <w:highlight w:val="none"/>
         </w:rPr>
@@ -92,7 +94,7 @@
           <mc:Choice Requires="wpg">
             <w:drawing>
               <wp:inline xmlns:wp="http://schemas.openxmlformats.org/drawingml/2006/wordprocessingDrawing" distT="0" distB="0" distL="0" distR="0">
-                <wp:extent cx="5940425" cy="3712765"/>
+                <wp:extent cx="5940425" cy="6643995"/>
                 <wp:effectExtent l="0" t="0" r="0" b="0"/>
                 <wp:docPr id="1" name="" hidden="0"/>
                 <wp:cNvGraphicFramePr>
@@ -102,7 +104,7 @@
                   <a:graphicData uri="http://schemas.openxmlformats.org/drawingml/2006/picture">
                     <pic:pic xmlns:pic="http://schemas.openxmlformats.org/drawingml/2006/picture">
                       <pic:nvPicPr>
-                        <pic:cNvPr id="1934178754" name="" hidden="0"/>
+                        <pic:cNvPr id="1982550454" name="" hidden="0"/>
                         <pic:cNvPicPr>
                           <a:picLocks noChangeAspect="1"/>
                         </pic:cNvPicPr>
@@ -115,7 +117,7 @@
                       <pic:spPr bwMode="auto">
                         <a:xfrm>
                           <a:off x="0" y="0"/>
-                          <a:ext cx="5940424" cy="3712765"/>
+                          <a:ext cx="5940424" cy="6643994"/>
                         </a:xfrm>
                         <a:prstGeom prst="rect">
                           <a:avLst/>
@@ -145,7 +147,7 @@
                   <v:f eqn="sum @10 21600 0"/>
                 </v:formulas>
               </v:shapetype>
-              <v:shape id="_x0000_i0" o:spid="_x0000_s0" type="#_x0000_t75" style="mso-wrap-distance-left:0.0pt;mso-wrap-distance-top:0.0pt;mso-wrap-distance-right:0.0pt;mso-wrap-distance-bottom:0.0pt;width:467.8pt;height:292.3pt;" stroked="false">
+              <v:shape id="_x0000_i0" o:spid="_x0000_s0" type="#_x0000_t75" style="mso-wrap-distance-left:0.0pt;mso-wrap-distance-top:0.0pt;mso-wrap-distance-right:0.0pt;mso-wrap-distance-bottom:0.0pt;width:467.8pt;height:523.1pt;" stroked="false">
                 <v:path textboxrect="0,0,0,0"/>
                 <v:imagedata r:id="rId8" o:title=""/>
               </v:shape>
@@ -160,11 +162,12 @@
           <w:highlight w:val="none"/>
         </w:rPr>
       </w:r>
+      <w:r/>
     </w:p>
     <w:p>
       <w:pPr>
         <w:rPr>
-          <w:color w:val="000000" w:themeColor="text1"/>
+          <w:color w:val="000000"/>
           <w:sz w:val="22"/>
           <w:highlight w:val="none"/>
         </w:rPr>
@@ -183,11 +186,12 @@
           <w:highlight w:val="none"/>
         </w:rPr>
       </w:r>
+      <w:r/>
     </w:p>
     <w:p>
       <w:pPr>
         <w:rPr>
-          <w:color w:val="000000" w:themeColor="text1"/>
+          <w:color w:val="000000"/>
           <w:sz w:val="22"/>
           <w:highlight w:val="none"/>
         </w:rPr>
@@ -206,11 +210,12 @@
           <w:highlight w:val="none"/>
         </w:rPr>
       </w:r>
+      <w:r/>
     </w:p>
     <w:p>
       <w:pPr>
         <w:rPr>
-          <w:color w:val="000000" w:themeColor="text1"/>
+          <w:color w:val="000000"/>
           <w:sz w:val="22"/>
           <w:highlight w:val="none"/>
         </w:rPr>
@@ -229,218 +234,12 @@
           <w:highlight w:val="none"/>
         </w:rPr>
       </w:r>
+      <w:r/>
     </w:p>
     <w:p>
       <w:pPr>
         <w:rPr>
-          <w:color w:val="000000" w:themeColor="text1"/>
-          <w:sz w:val="22"/>
-          <w:highlight w:val="none"/>
-        </w:rPr>
-      </w:pPr>
-      <w:r>
-        <w:rPr>
-          <w:color w:val="000000" w:themeColor="text1"/>
-          <w:sz w:val="22"/>
-          <w:highlight w:val="none"/>
-        </w:rPr>
-      </w:r>
-      <w:r>
-        <w:rPr>
-          <w:color w:val="000000" w:themeColor="text1"/>
-          <w:sz w:val="22"/>
-          <w:highlight w:val="none"/>
-        </w:rPr>
-      </w:r>
-    </w:p>
-    <w:p>
-      <w:pPr>
-        <w:rPr>
-          <w:color w:val="000000" w:themeColor="text1"/>
-          <w:sz w:val="22"/>
-          <w:highlight w:val="none"/>
-        </w:rPr>
-      </w:pPr>
-      <w:r>
-        <w:rPr>
-          <w:color w:val="000000" w:themeColor="text1"/>
-          <w:sz w:val="22"/>
-          <w:highlight w:val="none"/>
-        </w:rPr>
-      </w:r>
-      <w:r>
-        <w:rPr>
-          <w:color w:val="000000" w:themeColor="text1"/>
-          <w:sz w:val="22"/>
-          <w:highlight w:val="none"/>
-        </w:rPr>
-      </w:r>
-    </w:p>
-    <w:p>
-      <w:pPr>
-        <w:rPr>
-          <w:color w:val="000000" w:themeColor="text1"/>
-          <w:sz w:val="22"/>
-          <w:highlight w:val="none"/>
-        </w:rPr>
-      </w:pPr>
-      <w:r>
-        <w:rPr>
-          <w:color w:val="000000" w:themeColor="text1"/>
-          <w:sz w:val="22"/>
-          <w:highlight w:val="none"/>
-        </w:rPr>
-      </w:r>
-      <w:r>
-        <w:rPr>
-          <w:color w:val="000000" w:themeColor="text1"/>
-          <w:sz w:val="22"/>
-          <w:highlight w:val="none"/>
-        </w:rPr>
-      </w:r>
-    </w:p>
-    <w:p>
-      <w:pPr>
-        <w:rPr>
-          <w:color w:val="000000" w:themeColor="text1"/>
-          <w:sz w:val="22"/>
-          <w:highlight w:val="none"/>
-        </w:rPr>
-      </w:pPr>
-      <w:r>
-        <w:rPr>
-          <w:color w:val="000000" w:themeColor="text1"/>
-          <w:sz w:val="22"/>
-          <w:highlight w:val="none"/>
-        </w:rPr>
-      </w:r>
-      <w:r>
-        <w:rPr>
-          <w:color w:val="000000" w:themeColor="text1"/>
-          <w:sz w:val="22"/>
-          <w:highlight w:val="none"/>
-        </w:rPr>
-      </w:r>
-    </w:p>
-    <w:p>
-      <w:pPr>
-        <w:rPr>
-          <w:color w:val="000000" w:themeColor="text1"/>
-          <w:sz w:val="22"/>
-          <w:highlight w:val="none"/>
-        </w:rPr>
-      </w:pPr>
-      <w:r>
-        <w:rPr>
-          <w:color w:val="000000" w:themeColor="text1"/>
-          <w:sz w:val="22"/>
-          <w:highlight w:val="none"/>
-        </w:rPr>
-      </w:r>
-      <w:r>
-        <w:rPr>
-          <w:color w:val="000000" w:themeColor="text1"/>
-          <w:sz w:val="22"/>
-          <w:highlight w:val="none"/>
-        </w:rPr>
-      </w:r>
-    </w:p>
-    <w:p>
-      <w:pPr>
-        <w:rPr>
-          <w:color w:val="000000" w:themeColor="text1"/>
-          <w:sz w:val="22"/>
-          <w:highlight w:val="none"/>
-        </w:rPr>
-      </w:pPr>
-      <w:r>
-        <w:rPr>
-          <w:color w:val="000000" w:themeColor="text1"/>
-          <w:sz w:val="22"/>
-          <w:highlight w:val="none"/>
-        </w:rPr>
-      </w:r>
-      <w:r>
-        <w:rPr>
-          <w:color w:val="000000" w:themeColor="text1"/>
-          <w:sz w:val="22"/>
-          <w:highlight w:val="none"/>
-        </w:rPr>
-      </w:r>
-    </w:p>
-    <w:p>
-      <w:pPr>
-        <w:rPr>
-          <w:color w:val="000000" w:themeColor="text1"/>
-          <w:sz w:val="22"/>
-          <w:highlight w:val="none"/>
-        </w:rPr>
-      </w:pPr>
-      <w:r>
-        <w:rPr>
-          <w:color w:val="000000" w:themeColor="text1"/>
-          <w:sz w:val="22"/>
-          <w:highlight w:val="none"/>
-        </w:rPr>
-      </w:r>
-      <w:r>
-        <w:rPr>
-          <w:color w:val="000000" w:themeColor="text1"/>
-          <w:sz w:val="22"/>
-          <w:highlight w:val="none"/>
-        </w:rPr>
-      </w:r>
-    </w:p>
-    <w:p>
-      <w:pPr>
-        <w:rPr>
-          <w:color w:val="000000" w:themeColor="text1"/>
-          <w:sz w:val="22"/>
-          <w:highlight w:val="none"/>
-        </w:rPr>
-      </w:pPr>
-      <w:r>
-        <w:rPr>
-          <w:color w:val="000000" w:themeColor="text1"/>
-          <w:sz w:val="22"/>
-          <w:highlight w:val="none"/>
-        </w:rPr>
-      </w:r>
-      <w:r>
-        <w:rPr>
-          <w:color w:val="000000" w:themeColor="text1"/>
-          <w:sz w:val="22"/>
-          <w:highlight w:val="none"/>
-        </w:rPr>
-      </w:r>
-    </w:p>
-    <w:p>
-      <w:pPr>
-        <w:rPr>
-          <w:color w:val="000000" w:themeColor="text1"/>
-          <w:sz w:val="22"/>
-          <w:highlight w:val="none"/>
-        </w:rPr>
-      </w:pPr>
-      <w:r>
-        <w:rPr>
-          <w:color w:val="000000" w:themeColor="text1"/>
-          <w:sz w:val="22"/>
-          <w:highlight w:val="none"/>
-        </w:rPr>
-      </w:r>
-      <w:r>
-        <w:rPr>
-          <w:color w:val="000000" w:themeColor="text1"/>
-          <w:sz w:val="22"/>
-          <w:highlight w:val="none"/>
-        </w:rPr>
-      </w:r>
-    </w:p>
-    <w:p>
-      <w:pPr>
-        <w:rPr>
-          <w:color w:val="000000" w:themeColor="text1"/>
+          <w:color w:val="000000"/>
           <w:sz w:val="22"/>
           <w:highlight w:val="none"/>
         </w:rPr>
@@ -483,13 +282,7 @@
           <w:highlight w:val="none"/>
         </w:rPr>
       </w:r>
-      <w:r>
-        <w:rPr>
-          <w:color w:val="000000" w:themeColor="text1"/>
-          <w:sz w:val="22"/>
-          <w:highlight w:val="none"/>
-        </w:rPr>
-      </w:r>
+      <w:r/>
     </w:p>
     <w:p>
       <w:pPr>
@@ -503,13 +296,11 @@
           <w:sz w:val="28"/>
           <w:highlight w:val="none"/>
         </w:rPr>
-      </w:r>
-      <w:r>
         <mc:AlternateContent>
           <mc:Choice Requires="wpg">
             <w:drawing>
               <wp:inline xmlns:wp="http://schemas.openxmlformats.org/drawingml/2006/wordprocessingDrawing" distT="0" distB="0" distL="0" distR="0">
-                <wp:extent cx="3178515" cy="5595810"/>
+                <wp:extent cx="4618588" cy="6662610"/>
                 <wp:effectExtent l="0" t="0" r="0" b="0"/>
                 <wp:docPr id="2" name="" hidden="0"/>
                 <wp:cNvGraphicFramePr>
@@ -519,7 +310,7 @@
                   <a:graphicData uri="http://schemas.openxmlformats.org/drawingml/2006/picture">
                     <pic:pic xmlns:pic="http://schemas.openxmlformats.org/drawingml/2006/picture">
                       <pic:nvPicPr>
-                        <pic:cNvPr id="1660488442" name="" hidden="0"/>
+                        <pic:cNvPr id="2046713536" name="" hidden="0"/>
                         <pic:cNvPicPr>
                           <a:picLocks noChangeAspect="1"/>
                         </pic:cNvPicPr>
@@ -530,9 +321,9 @@
                         <a:stretch/>
                       </pic:blipFill>
                       <pic:spPr bwMode="auto">
-                        <a:xfrm flipH="0" flipV="0">
+                        <a:xfrm rot="0" flipH="0" flipV="0">
                           <a:off x="0" y="0"/>
-                          <a:ext cx="3178514" cy="5595809"/>
+                          <a:ext cx="4618588" cy="6662610"/>
                         </a:xfrm>
                         <a:prstGeom prst="rect">
                           <a:avLst/>
@@ -562,7 +353,7 @@
                   <v:f eqn="sum @10 21600 0"/>
                 </v:formulas>
               </v:shapetype>
-              <v:shape id="_x0000_i1" o:spid="_x0000_s1" type="#_x0000_t75" style="mso-wrap-distance-left:0.0pt;mso-wrap-distance-top:0.0pt;mso-wrap-distance-right:0.0pt;mso-wrap-distance-bottom:0.0pt;width:250.3pt;height:440.6pt;" stroked="false">
+              <v:shape id="_x0000_i1" o:spid="_x0000_s1" type="#_x0000_t75" style="mso-wrap-distance-left:0.0pt;mso-wrap-distance-top:0.0pt;mso-wrap-distance-right:0.0pt;mso-wrap-distance-bottom:0.0pt;width:363.7pt;height:524.6pt;rotation:0;" stroked="false">
                 <v:path textboxrect="0,0,0,0"/>
                 <v:imagedata r:id="rId9" o:title=""/>
               </v:shape>
@@ -595,11 +386,12 @@
           <w:highlight w:val="none"/>
         </w:rPr>
       </w:r>
+      <w:r/>
     </w:p>
     <w:p>
       <w:pPr>
         <w:rPr>
-          <w:color w:val="4472C4" w:themeColor="accent5"/>
+          <w:color w:val="4472C4"/>
           <w:sz w:val="28"/>
           <w:highlight w:val="none"/>
         </w:rPr>
@@ -619,11 +411,77 @@
           <w:highlight w:val="none"/>
         </w:rPr>
       </w:r>
+      <w:r/>
     </w:p>
     <w:p>
       <w:pPr>
         <w:rPr>
+          <w:color w:val="2F5696"/>
+          <w:sz w:val="24"/>
+          <w:highlight w:val="none"/>
+        </w:rPr>
+      </w:pPr>
+      <w:r>
+        <w:rPr>
+          <w:color w:val="2F5696" w:themeColor="accent5" w:themeShade="BF"/>
+          <w:sz w:val="22"/>
+          <w:highlight w:val="none"/>
+        </w:rPr>
+      </w:r>
+      <w:r>
+        <w:rPr>
+          <w:color w:val="2F5696" w:themeColor="accent5" w:themeShade="BF"/>
+          <w:sz w:val="24"/>
+          <w:highlight w:val="none"/>
+        </w:rPr>
+        <w:t xml:space="preserve">gravity</w:t>
+      </w:r>
+      <w:r>
+        <w:rPr>
+          <w:color w:val="2F5696" w:themeColor="accent5" w:themeShade="BF"/>
+          <w:sz w:val="24"/>
+          <w:highlight w:val="none"/>
+        </w:rPr>
+      </w:r>
+      <w:r/>
+    </w:p>
+    <w:p>
+      <w:pPr>
+        <w:rPr>
+          <w:color w:val="000000"/>
+          <w:sz w:val="22"/>
+          <w:highlight w:val="none"/>
+        </w:rPr>
+      </w:pPr>
+      <w:r>
+        <w:rPr>
           <w:color w:val="000000" w:themeColor="text1"/>
+          <w:sz w:val="22"/>
+          <w:highlight w:val="none"/>
+        </w:rPr>
+        <w:t xml:space="preserve">The gra</w:t>
+      </w:r>
+      <w:r>
+        <w:rPr>
+          <w:color w:val="000000" w:themeColor="text1"/>
+          <w:sz w:val="22"/>
+          <w:highlight w:val="none"/>
+        </w:rPr>
+        <w:t xml:space="preserve">vity() method will need to take two planets as arguments. The target planet p1, the one we are working the force out for, and the other planet, p2, to work out the force from. Newton’s law of universal gravitation will be used as mentioned in the analysis:</w:t>
+      </w:r>
+      <w:r>
+        <w:rPr>
+          <w:color w:val="000000" w:themeColor="text1"/>
+          <w:sz w:val="22"/>
+          <w:highlight w:val="none"/>
+        </w:rPr>
+      </w:r>
+      <w:r/>
+    </w:p>
+    <w:p>
+      <w:pPr>
+        <w:rPr>
+          <w:color w:val="000000"/>
           <w:sz w:val="22"/>
           <w:highlight w:val="none"/>
         </w:rPr>
@@ -642,14 +500,117 @@
           <w:highlight w:val="none"/>
         </w:rPr>
       </w:r>
-    </w:p>
-    <w:p>
-      <w:pPr>
-        <w:rPr>
-          <w:color w:val="000000"/>
-          <w:sz w:val="22"/>
-        </w:rPr>
-      </w:pPr>
+      <m:oMathPara>
+        <m:oMathParaPr/>
+        <m:oMath>
+          <m:r>
+            <w:rPr>
+              <w:rFonts w:ascii="Cambria Math" w:hAnsi="Cambria Math" w:cs="Cambria Math" w:eastAsia="Cambria Math"/>
+              <w:sz w:val="22"/>
+            </w:rPr>
+            <m:rPr/>
+            <m:t>F=</m:t>
+          </m:r>
+          <m:f>
+            <m:fPr>
+              <m:ctrlPr>
+                <w:rPr>
+                  <w:sz w:val="22"/>
+                </w:rPr>
+              </m:ctrlPr>
+            </m:fPr>
+            <m:num>
+              <m:r>
+                <w:rPr>
+                  <w:sz w:val="22"/>
+                </w:rPr>
+                <m:rPr/>
+                <m:t>G</m:t>
+              </m:r>
+              <m:sSub>
+                <m:sSubPr>
+                  <m:ctrlPr>
+                    <w:rPr>
+                      <w:rFonts w:ascii="Cambria Math" w:hAnsi="Cambria Math" w:cs="Cambria Math" w:eastAsia="Cambria Math"/>
+                      <w:i/>
+                      <w:sz w:val="22"/>
+                    </w:rPr>
+                  </m:ctrlPr>
+                </m:sSubPr>
+                <m:e>
+                  <m:r>
+                    <w:rPr>
+                      <w:rFonts w:ascii="Cambria Math" w:hAnsi="Cambria Math" w:cs="Cambria Math" w:eastAsia="Cambria Math" w:hint="default"/>
+                      <w:sz w:val="22"/>
+                    </w:rPr>
+                    <m:rPr>
+                      <m:sty m:val="i"/>
+                    </m:rPr>
+                    <m:t>m</m:t>
+                  </m:r>
+                </m:e>
+                <m:sub>
+                  <m:r>
+                    <w:rPr>
+                      <w:rFonts w:ascii="Cambria Math" w:hAnsi="Cambria Math" w:cs="Cambria Math" w:eastAsia="Cambria Math" w:hint="default"/>
+                      <w:sz w:val="22"/>
+                    </w:rPr>
+                    <m:rPr>
+                      <m:sty m:val="i"/>
+                    </m:rPr>
+                    <m:t>1</m:t>
+                  </m:r>
+                </m:sub>
+              </m:sSub>
+              <m:sSub>
+                <m:sSubPr>
+                  <m:ctrlPr>
+                    <w:rPr>
+                      <w:rFonts w:ascii="Cambria Math" w:hAnsi="Cambria Math" w:cs="Cambria Math" w:eastAsia="Cambria Math"/>
+                      <w:i/>
+                      <w:sz w:val="22"/>
+                    </w:rPr>
+                  </m:ctrlPr>
+                </m:sSubPr>
+                <m:e>
+                  <m:r>
+                    <w:rPr>
+                      <w:rFonts w:ascii="Cambria Math" w:hAnsi="Cambria Math" w:cs="Cambria Math" w:eastAsia="Cambria Math" w:hint="default"/>
+                      <w:sz w:val="22"/>
+                    </w:rPr>
+                    <m:rPr>
+                      <m:sty m:val="i"/>
+                    </m:rPr>
+                    <m:t>m</m:t>
+                  </m:r>
+                </m:e>
+                <m:sub>
+                  <m:r>
+                    <w:rPr>
+                      <w:rFonts w:ascii="Cambria Math" w:hAnsi="Cambria Math" w:cs="Cambria Math" w:eastAsia="Cambria Math" w:hint="default"/>
+                      <w:sz w:val="22"/>
+                    </w:rPr>
+                    <m:rPr>
+                      <m:sty m:val="i"/>
+                    </m:rPr>
+                    <m:t>2</m:t>
+                  </m:r>
+                </m:sub>
+              </m:sSub>
+            </m:num>
+            <m:den>
+              <m:r>
+                <w:rPr>
+                  <w:rFonts w:ascii="Cambria Math" w:hAnsi="Cambria Math" w:cs="Cambria Math" w:eastAsia="Cambria Math"/>
+                  <w:sz w:val="22"/>
+                </w:rPr>
+                <m:rPr/>
+                <m:t>r²</m:t>
+              </m:r>
+            </m:den>
+          </m:f>
+        </m:oMath>
+      </m:oMathPara>
       <w:r>
         <w:rPr>
           <w:color w:val="000000" w:themeColor="text1"/>
@@ -658,10 +619,78 @@
         </w:rPr>
       </w:r>
       <w:r/>
+    </w:p>
+    <w:p>
+      <w:pPr>
+        <w:rPr>
+          <w:highlight w:val="none"/>
+          <w:vertAlign w:val="baseline"/>
+        </w:rPr>
+      </w:pPr>
       <w:r>
         <w:rPr>
-          <w:color w:val="000000" w:themeColor="text1"/>
-          <w:sz w:val="22"/>
+          <w:highlight w:val="none"/>
+        </w:rPr>
+        <w:t xml:space="preserve">G is the gravitational constant, I’ll take its value from wikipedia, </w:t>
+      </w:r>
+      <w:r>
+        <w:rPr>
+          <w:highlight w:val="none"/>
+        </w:rPr>
+        <w:t xml:space="preserve">6.6743015*10</w:t>
+      </w:r>
+      <w:r>
+        <w:rPr>
+          <w:highlight w:val="none"/>
+          <w:vertAlign w:val="superscript"/>
+        </w:rPr>
+        <w:t xml:space="preserve">-11</w:t>
+      </w:r>
+      <w:r>
+        <w:rPr>
+          <w:highlight w:val="none"/>
+          <w:vertAlign w:val="baseline"/>
+        </w:rPr>
+        <w:t xml:space="preserve">.</w:t>
+      </w:r>
+      <w:r>
+        <w:rPr>
+          <w:highlight w:val="none"/>
+        </w:rPr>
+        <w:t xml:space="preserve"> m</w:t>
+      </w:r>
+      <w:r>
+        <w:rPr>
+          <w:highlight w:val="none"/>
+          <w:vertAlign w:val="subscript"/>
+        </w:rPr>
+        <w:t xml:space="preserve">1</w:t>
+      </w:r>
+      <w:r>
+        <w:rPr>
+          <w:highlight w:val="none"/>
+          <w:vertAlign w:val="baseline"/>
+        </w:rPr>
+        <w:t xml:space="preserve"> is the mass of p1 and m</w:t>
+      </w:r>
+      <w:r>
+        <w:rPr>
+          <w:highlight w:val="none"/>
+          <w:vertAlign w:val="subscript"/>
+        </w:rPr>
+        <w:t xml:space="preserve">2</w:t>
+      </w:r>
+      <w:r>
+        <w:rPr>
+          <w:highlight w:val="none"/>
+          <w:vertAlign w:val="baseline"/>
+        </w:rPr>
+        <w:t xml:space="preserve"> is the mass of p2. r is the distance between the two planets, so r² is the square of that distance, r*r.</w:t>
+      </w:r>
+      <w:r>
+        <w:rPr>
+          <w:highlight w:val="none"/>
+          <w:vertAlign w:val="baseline"/>
         </w:rPr>
       </w:r>
       <w:r/>
@@ -670,9 +699,173 @@
       <w:pPr>
         <w:rPr>
           <w:highlight w:val="none"/>
+          <w:vertAlign w:val="baseline"/>
         </w:rPr>
       </w:pPr>
+      <w:r>
+        <w:rPr>
+          <w:highlight w:val="none"/>
+          <w:vertAlign w:val="baseline"/>
+        </w:rPr>
+        <w:t xml:space="preserve">The method should return the force in the form of a vector, because the program needs the direction of the force as well as its magnitude.</w:t>
+      </w:r>
+      <w:r>
+        <w:rPr>
+          <w:highlight w:val="none"/>
+          <w:vertAlign w:val="baseline"/>
+        </w:rPr>
+      </w:r>
       <w:r/>
+    </w:p>
+    <w:p>
+      <w:pPr>
+        <w:rPr>
+          <w:color w:val="2F5696"/>
+          <w:sz w:val="24"/>
+          <w:highlight w:val="none"/>
+          <w:vertAlign w:val="baseline"/>
+        </w:rPr>
+      </w:pPr>
+      <w:r>
+        <w:rPr>
+          <w:color w:val="2F5696" w:themeColor="accent5" w:themeShade="BF"/>
+          <w:sz w:val="24"/>
+          <w:highlight w:val="none"/>
+          <w:vertAlign w:val="baseline"/>
+        </w:rPr>
+      </w:r>
+      <w:r>
+        <w:rPr>
+          <w:color w:val="2F5696" w:themeColor="accent5" w:themeShade="BF"/>
+          <w:sz w:val="24"/>
+          <w:highlight w:val="none"/>
+          <w:vertAlign w:val="baseline"/>
+        </w:rPr>
+      </w:r>
+      <w:r/>
+    </w:p>
+    <w:p>
+      <w:pPr>
+        <w:rPr>
+          <w:color w:val="2F5696"/>
+          <w:sz w:val="24"/>
+          <w:highlight w:val="none"/>
+          <w:vertAlign w:val="baseline"/>
+        </w:rPr>
+      </w:pPr>
+      <w:r>
+        <w:rPr>
+          <w:color w:val="2F5696" w:themeColor="accent5" w:themeShade="BF"/>
+          <w:sz w:val="24"/>
+          <w:highlight w:val="none"/>
+          <w:vertAlign w:val="baseline"/>
+        </w:rPr>
+        <w:t xml:space="preserve">secondLaw</w:t>
+      </w:r>
+      <w:r>
+        <w:rPr>
+          <w:color w:val="2F5696" w:themeColor="accent5" w:themeShade="BF"/>
+          <w:sz w:val="24"/>
+          <w:highlight w:val="none"/>
+          <w:vertAlign w:val="baseline"/>
+        </w:rPr>
+      </w:r>
+      <w:r/>
+    </w:p>
+    <w:p>
+      <w:pPr>
+        <w:rPr>
+          <w:color w:val="000000"/>
+          <w:sz w:val="22"/>
+          <w:highlight w:val="none"/>
+          <w:vertAlign w:val="baseline"/>
+        </w:rPr>
+      </w:pPr>
+      <w:r>
+        <w:rPr>
+          <w:color w:val="000000" w:themeColor="text1"/>
+          <w:sz w:val="22"/>
+          <w:highlight w:val="none"/>
+          <w:vertAlign w:val="baseline"/>
+        </w:rPr>
+        <w:t xml:space="preserve">This is a setter function. It will not return anything, but just set the acceleration of the planet to be what it should be based o</w:t>
+      </w:r>
+      <w:r>
+        <w:rPr>
+          <w:color w:val="000000" w:themeColor="text1"/>
+          <w:sz w:val="22"/>
+          <w:highlight w:val="none"/>
+          <w:vertAlign w:val="baseline"/>
+        </w:rPr>
+        <w:t xml:space="preserve">n the resultant force on it. So, the function needs to take in the planet as an argument, and then can just use the resultant force and mass attributes of the planet to set the acceleration. It will set the acceleration using Newton’s second law of motion:</w:t>
+      </w:r>
+      <w:r>
+        <w:rPr>
+          <w:color w:val="000000" w:themeColor="text1"/>
+          <w:sz w:val="22"/>
+          <w:highlight w:val="none"/>
+          <w:vertAlign w:val="baseline"/>
+        </w:rPr>
+      </w:r>
+      <w:r/>
+    </w:p>
+    <w:p>
+      <w:pPr>
+        <w:rPr>
+          <w:color w:val="000000"/>
+          <w:sz w:val="22"/>
+          <w:highlight w:val="none"/>
+          <w:vertAlign w:val="baseline"/>
+        </w:rPr>
+      </w:pPr>
+      <w:r>
+        <w:rPr>
+          <w:color w:val="000000" w:themeColor="text1"/>
+          <w:sz w:val="22"/>
+          <w:highlight w:val="none"/>
+          <w:vertAlign w:val="baseline"/>
+        </w:rPr>
+      </w:r>
+      <m:oMathPara>
+        <m:oMathParaPr/>
+        <m:oMath>
+          <m:r>
+            <w:rPr>
+              <w:rFonts w:ascii="Cambria Math" w:hAnsi="Cambria Math" w:cs="Cambria Math" w:eastAsia="Cambria Math"/>
+            </w:rPr>
+            <m:rPr/>
+            <m:t>a=</m:t>
+          </m:r>
+          <m:f>
+            <m:fPr>
+              <m:ctrlPr/>
+            </m:fPr>
+            <m:num>
+              <m:r>
+                <m:rPr/>
+                <m:t>F</m:t>
+              </m:r>
+            </m:num>
+            <m:den>
+              <m:r>
+                <w:rPr>
+                  <w:rFonts w:ascii="Cambria Math" w:hAnsi="Cambria Math" w:cs="Cambria Math" w:eastAsia="Cambria Math"/>
+                </w:rPr>
+                <m:rPr/>
+                <m:t>m</m:t>
+              </m:r>
+            </m:den>
+          </m:f>
+        </m:oMath>
+      </m:oMathPara>
+      <w:r>
+        <w:rPr>
+          <w:color w:val="000000" w:themeColor="text1"/>
+          <w:sz w:val="22"/>
+          <w:highlight w:val="none"/>
+          <w:vertAlign w:val="baseline"/>
+        </w:rPr>
+      </w:r>
       <w:r/>
     </w:p>
     <w:sectPr>

</xml_diff>